<commit_message>
Update Derahin Rojo Fuentes V4_r27022018.docx
Descripcion de Herramientas
</commit_message>
<xml_diff>
--- a/Derahin Rojo Fuentes V4_r27022018.docx
+++ b/Derahin Rojo Fuentes V4_r27022018.docx
@@ -1,6 +1,6 @@
 
 <file path=word/document.xml><?xml version="1.0" encoding="utf-8"?>
-<w:document xmlns:wpc="http://schemas.microsoft.com/office/word/2010/wordprocessingCanvas" xmlns:mc="http://schemas.openxmlformats.org/markup-compatibility/2006" xmlns:o="urn:schemas-microsoft-com:office:office" xmlns:r="http://schemas.openxmlformats.org/officeDocument/2006/relationships" xmlns:m="http://schemas.openxmlformats.org/officeDocument/2006/math" xmlns:v="urn:schemas-microsoft-com:vml" xmlns:wp14="http://schemas.microsoft.com/office/word/2010/wordprocessingDrawing" xmlns:wp="http://schemas.openxmlformats.org/drawingml/2006/wordprocessingDrawing" xmlns:w10="urn:schemas-microsoft-com:office:word" xmlns:w="http://schemas.openxmlformats.org/wordprocessingml/2006/main" xmlns:w14="http://schemas.microsoft.com/office/word/2010/wordml" xmlns:w15="http://schemas.microsoft.com/office/word/2012/wordml" xmlns:wpg="http://schemas.microsoft.com/office/word/2010/wordprocessingGroup" xmlns:wpi="http://schemas.microsoft.com/office/word/2010/wordprocessingInk" xmlns:wne="http://schemas.microsoft.com/office/word/2006/wordml" xmlns:wps="http://schemas.microsoft.com/office/word/2010/wordprocessingShape" mc:Ignorable="w14 w15 wp14">
+<w:document xmlns:wpc="http://schemas.microsoft.com/office/word/2010/wordprocessingCanvas" xmlns:cx="http://schemas.microsoft.com/office/drawing/2014/chartex" xmlns:mc="http://schemas.openxmlformats.org/markup-compatibility/2006" xmlns:o="urn:schemas-microsoft-com:office:office" xmlns:r="http://schemas.openxmlformats.org/officeDocument/2006/relationships" xmlns:m="http://schemas.openxmlformats.org/officeDocument/2006/math" xmlns:v="urn:schemas-microsoft-com:vml" xmlns:wp14="http://schemas.microsoft.com/office/word/2010/wordprocessingDrawing" xmlns:wp="http://schemas.openxmlformats.org/drawingml/2006/wordprocessingDrawing" xmlns:w10="urn:schemas-microsoft-com:office:word" xmlns:w="http://schemas.openxmlformats.org/wordprocessingml/2006/main" xmlns:w14="http://schemas.microsoft.com/office/word/2010/wordml" xmlns:w15="http://schemas.microsoft.com/office/word/2012/wordml" xmlns:w16se="http://schemas.microsoft.com/office/word/2015/wordml/symex" xmlns:wpg="http://schemas.microsoft.com/office/word/2010/wordprocessingGroup" xmlns:wpi="http://schemas.microsoft.com/office/word/2010/wordprocessingInk" xmlns:wne="http://schemas.microsoft.com/office/word/2006/wordml" xmlns:wps="http://schemas.microsoft.com/office/word/2010/wordprocessingShape" mc:Ignorable="w14 w15 w16se wp14">
   <w:body>
     <w:p>
       <w:pPr>
@@ -15,6 +15,7 @@
           <w:noProof/>
           <w:sz w:val="24"/>
           <w:szCs w:val="24"/>
+          <w:lang w:val="en-US" w:eastAsia="en-US"/>
         </w:rPr>
         <w:drawing>
           <wp:anchor distT="0" distB="0" distL="114300" distR="114300" simplePos="0" relativeHeight="251659264" behindDoc="0" locked="0" layoutInCell="1" allowOverlap="1" wp14:anchorId="5070F92C" wp14:editId="1913DAEA">
@@ -1236,6 +1237,7 @@
           <w:noProof/>
           <w:color w:val="000000" w:themeColor="text1"/>
         </w:rPr>
+        <w:lastRenderedPageBreak/>
         <w:t>RESUMEN</w:t>
       </w:r>
     </w:p>
@@ -1283,6 +1285,7 @@
         <w:spacing w:line="360" w:lineRule="auto"/>
       </w:pPr>
       <w:r>
+        <w:lastRenderedPageBreak/>
         <w:fldChar w:fldCharType="end"/>
       </w:r>
     </w:p>
@@ -3828,6 +3831,224 @@
         <w:t xml:space="preserve"> multimedia, </w:t>
       </w:r>
       <w:proofErr w:type="spellStart"/>
+      <w:r>
+        <w:rPr>
+          <w:rFonts w:ascii="Arial" w:hAnsi="Arial" w:cs="Arial"/>
+          <w:sz w:val="24"/>
+          <w:szCs w:val="24"/>
+        </w:rPr>
+        <w:t>interpretes</w:t>
+      </w:r>
+      <w:proofErr w:type="spellEnd"/>
+      <w:r>
+        <w:rPr>
+          <w:rFonts w:ascii="Arial" w:hAnsi="Arial" w:cs="Arial"/>
+          <w:sz w:val="24"/>
+          <w:szCs w:val="24"/>
+        </w:rPr>
+        <w:t xml:space="preserve"> de </w:t>
+      </w:r>
+      <w:proofErr w:type="spellStart"/>
+      <w:r>
+        <w:rPr>
+          <w:rFonts w:ascii="Arial" w:hAnsi="Arial" w:cs="Arial"/>
+          <w:sz w:val="24"/>
+          <w:szCs w:val="24"/>
+        </w:rPr>
+        <w:t>paginas</w:t>
+      </w:r>
+      <w:proofErr w:type="spellEnd"/>
+      <w:r>
+        <w:rPr>
+          <w:rFonts w:ascii="Arial" w:hAnsi="Arial" w:cs="Arial"/>
+          <w:sz w:val="24"/>
+          <w:szCs w:val="24"/>
+        </w:rPr>
+        <w:t xml:space="preserve"> web, </w:t>
+      </w:r>
+      <w:proofErr w:type="spellStart"/>
+      <w:r>
+        <w:rPr>
+          <w:rFonts w:ascii="Arial" w:hAnsi="Arial" w:cs="Arial"/>
+          <w:sz w:val="24"/>
+          <w:szCs w:val="24"/>
+        </w:rPr>
+        <w:t>gestion</w:t>
+      </w:r>
+      <w:proofErr w:type="spellEnd"/>
+      <w:r>
+        <w:rPr>
+          <w:rFonts w:ascii="Arial" w:hAnsi="Arial" w:cs="Arial"/>
+          <w:sz w:val="24"/>
+          <w:szCs w:val="24"/>
+        </w:rPr>
+        <w:t xml:space="preserve"> de </w:t>
+      </w:r>
+      <w:proofErr w:type="spellStart"/>
+      <w:r>
+        <w:rPr>
+          <w:rFonts w:ascii="Arial" w:hAnsi="Arial" w:cs="Arial"/>
+          <w:sz w:val="24"/>
+          <w:szCs w:val="24"/>
+        </w:rPr>
+        <w:t>sispositivos</w:t>
+      </w:r>
+      <w:proofErr w:type="spellEnd"/>
+      <w:r>
+        <w:rPr>
+          <w:rFonts w:ascii="Arial" w:hAnsi="Arial" w:cs="Arial"/>
+          <w:sz w:val="24"/>
+          <w:szCs w:val="24"/>
+        </w:rPr>
+        <w:t xml:space="preserve"> y seguridad.</w:t>
+      </w:r>
+    </w:p>
+    <w:p>
+      <w:pPr>
+        <w:spacing w:line="360" w:lineRule="auto"/>
+        <w:jc w:val="both"/>
+        <w:rPr>
+          <w:rFonts w:ascii="Arial" w:hAnsi="Arial" w:cs="Arial"/>
+          <w:sz w:val="24"/>
+          <w:szCs w:val="24"/>
+        </w:rPr>
+      </w:pPr>
+      <w:r>
+        <w:rPr>
+          <w:rFonts w:ascii="Arial" w:hAnsi="Arial" w:cs="Arial"/>
+          <w:sz w:val="24"/>
+          <w:szCs w:val="24"/>
+        </w:rPr>
+        <w:t xml:space="preserve">Entorno de </w:t>
+      </w:r>
+      <w:proofErr w:type="spellStart"/>
+      <w:r>
+        <w:rPr>
+          <w:rFonts w:ascii="Arial" w:hAnsi="Arial" w:cs="Arial"/>
+          <w:sz w:val="24"/>
+          <w:szCs w:val="24"/>
+        </w:rPr>
+        <w:t>ejecucion</w:t>
+      </w:r>
+      <w:proofErr w:type="spellEnd"/>
+      <w:r>
+        <w:rPr>
+          <w:rFonts w:ascii="Arial" w:hAnsi="Arial" w:cs="Arial"/>
+          <w:sz w:val="24"/>
+          <w:szCs w:val="24"/>
+        </w:rPr>
+        <w:t xml:space="preserve"> de aplicaciones: consiste en un gestor de aplicaciones y un conjunto de interfaces programables abiertas para facilitar la </w:t>
+      </w:r>
+      <w:proofErr w:type="spellStart"/>
+      <w:r>
+        <w:rPr>
+          <w:rFonts w:ascii="Arial" w:hAnsi="Arial" w:cs="Arial"/>
+          <w:sz w:val="24"/>
+          <w:szCs w:val="24"/>
+        </w:rPr>
+        <w:t>creacion</w:t>
+      </w:r>
+      <w:proofErr w:type="spellEnd"/>
+      <w:r>
+        <w:rPr>
+          <w:rFonts w:ascii="Arial" w:hAnsi="Arial" w:cs="Arial"/>
+          <w:sz w:val="24"/>
+          <w:szCs w:val="24"/>
+        </w:rPr>
+        <w:t xml:space="preserve"> de software.</w:t>
+      </w:r>
+    </w:p>
+    <w:p>
+      <w:pPr>
+        <w:spacing w:line="360" w:lineRule="auto"/>
+        <w:jc w:val="both"/>
+        <w:rPr>
+          <w:rFonts w:ascii="Arial" w:hAnsi="Arial" w:cs="Arial"/>
+          <w:sz w:val="24"/>
+          <w:szCs w:val="24"/>
+        </w:rPr>
+      </w:pPr>
+      <w:r>
+        <w:rPr>
+          <w:rFonts w:ascii="Arial" w:hAnsi="Arial" w:cs="Arial"/>
+          <w:sz w:val="24"/>
+          <w:szCs w:val="24"/>
+        </w:rPr>
+        <w:t xml:space="preserve">Interfaz de usuario: Facilita la </w:t>
+      </w:r>
+      <w:proofErr w:type="spellStart"/>
+      <w:r>
+        <w:rPr>
+          <w:rFonts w:ascii="Arial" w:hAnsi="Arial" w:cs="Arial"/>
+          <w:sz w:val="24"/>
+          <w:szCs w:val="24"/>
+        </w:rPr>
+        <w:t>interaccion</w:t>
+      </w:r>
+      <w:proofErr w:type="spellEnd"/>
+      <w:r>
+        <w:rPr>
+          <w:rFonts w:ascii="Arial" w:hAnsi="Arial" w:cs="Arial"/>
+          <w:sz w:val="24"/>
+          <w:szCs w:val="24"/>
+        </w:rPr>
+        <w:t xml:space="preserve"> con el usuario y el diseño de la </w:t>
+      </w:r>
+      <w:proofErr w:type="spellStart"/>
+      <w:r>
+        <w:rPr>
+          <w:rFonts w:ascii="Arial" w:hAnsi="Arial" w:cs="Arial"/>
+          <w:sz w:val="24"/>
+          <w:szCs w:val="24"/>
+        </w:rPr>
+        <w:t>presentacion</w:t>
+      </w:r>
+      <w:proofErr w:type="spellEnd"/>
+      <w:r>
+        <w:rPr>
+          <w:rFonts w:ascii="Arial" w:hAnsi="Arial" w:cs="Arial"/>
+          <w:sz w:val="24"/>
+          <w:szCs w:val="24"/>
+        </w:rPr>
+        <w:t xml:space="preserve"> visual de la </w:t>
+      </w:r>
+      <w:proofErr w:type="spellStart"/>
+      <w:r>
+        <w:rPr>
+          <w:rFonts w:ascii="Arial" w:hAnsi="Arial" w:cs="Arial"/>
+          <w:sz w:val="24"/>
+          <w:szCs w:val="24"/>
+        </w:rPr>
+        <w:t>aplicacion</w:t>
+      </w:r>
+      <w:proofErr w:type="spellEnd"/>
+      <w:r>
+        <w:rPr>
+          <w:rFonts w:ascii="Arial" w:hAnsi="Arial" w:cs="Arial"/>
+          <w:sz w:val="24"/>
+          <w:szCs w:val="24"/>
+        </w:rPr>
+        <w:t xml:space="preserve">. Los servicios que incluye son el de componentes </w:t>
+      </w:r>
+      <w:proofErr w:type="spellStart"/>
+      <w:r>
+        <w:rPr>
+          <w:rFonts w:ascii="Arial" w:hAnsi="Arial" w:cs="Arial"/>
+          <w:sz w:val="24"/>
+          <w:szCs w:val="24"/>
+        </w:rPr>
+        <w:t>graficos</w:t>
+      </w:r>
+      <w:proofErr w:type="spellEnd"/>
+      <w:r>
+        <w:rPr>
+          <w:rFonts w:ascii="Arial" w:hAnsi="Arial" w:cs="Arial"/>
+          <w:sz w:val="24"/>
+          <w:szCs w:val="24"/>
+        </w:rPr>
+        <w:t xml:space="preserve"> (botones, pantallas, </w:t>
+      </w:r>
+      <w:proofErr w:type="spellStart"/>
       <w:proofErr w:type="gramStart"/>
       <w:r>
         <w:rPr>
@@ -3835,235 +4056,7 @@
           <w:sz w:val="24"/>
           <w:szCs w:val="24"/>
         </w:rPr>
-        <w:t>interpretes</w:t>
-      </w:r>
-      <w:proofErr w:type="spellEnd"/>
-      <w:proofErr w:type="gramEnd"/>
-      <w:r>
-        <w:rPr>
-          <w:rFonts w:ascii="Arial" w:hAnsi="Arial" w:cs="Arial"/>
-          <w:sz w:val="24"/>
-          <w:szCs w:val="24"/>
-        </w:rPr>
-        <w:t xml:space="preserve"> de </w:t>
-      </w:r>
-      <w:proofErr w:type="spellStart"/>
-      <w:r>
-        <w:rPr>
-          <w:rFonts w:ascii="Arial" w:hAnsi="Arial" w:cs="Arial"/>
-          <w:sz w:val="24"/>
-          <w:szCs w:val="24"/>
-        </w:rPr>
-        <w:t>paginas</w:t>
-      </w:r>
-      <w:proofErr w:type="spellEnd"/>
-      <w:r>
-        <w:rPr>
-          <w:rFonts w:ascii="Arial" w:hAnsi="Arial" w:cs="Arial"/>
-          <w:sz w:val="24"/>
-          <w:szCs w:val="24"/>
-        </w:rPr>
-        <w:t xml:space="preserve"> web, </w:t>
-      </w:r>
-      <w:proofErr w:type="spellStart"/>
-      <w:r>
-        <w:rPr>
-          <w:rFonts w:ascii="Arial" w:hAnsi="Arial" w:cs="Arial"/>
-          <w:sz w:val="24"/>
-          <w:szCs w:val="24"/>
-        </w:rPr>
-        <w:t>gestion</w:t>
-      </w:r>
-      <w:proofErr w:type="spellEnd"/>
-      <w:r>
-        <w:rPr>
-          <w:rFonts w:ascii="Arial" w:hAnsi="Arial" w:cs="Arial"/>
-          <w:sz w:val="24"/>
-          <w:szCs w:val="24"/>
-        </w:rPr>
-        <w:t xml:space="preserve"> de </w:t>
-      </w:r>
-      <w:proofErr w:type="spellStart"/>
-      <w:r>
-        <w:rPr>
-          <w:rFonts w:ascii="Arial" w:hAnsi="Arial" w:cs="Arial"/>
-          <w:sz w:val="24"/>
-          <w:szCs w:val="24"/>
-        </w:rPr>
-        <w:t>sispositivos</w:t>
-      </w:r>
-      <w:proofErr w:type="spellEnd"/>
-      <w:r>
-        <w:rPr>
-          <w:rFonts w:ascii="Arial" w:hAnsi="Arial" w:cs="Arial"/>
-          <w:sz w:val="24"/>
-          <w:szCs w:val="24"/>
-        </w:rPr>
-        <w:t xml:space="preserve"> y seguridad.</w:t>
-      </w:r>
-    </w:p>
-    <w:p>
-      <w:pPr>
-        <w:spacing w:line="360" w:lineRule="auto"/>
-        <w:jc w:val="both"/>
-        <w:rPr>
-          <w:rFonts w:ascii="Arial" w:hAnsi="Arial" w:cs="Arial"/>
-          <w:sz w:val="24"/>
-          <w:szCs w:val="24"/>
-        </w:rPr>
-      </w:pPr>
-      <w:r>
-        <w:rPr>
-          <w:rFonts w:ascii="Arial" w:hAnsi="Arial" w:cs="Arial"/>
-          <w:sz w:val="24"/>
-          <w:szCs w:val="24"/>
-        </w:rPr>
-        <w:t xml:space="preserve">Entorno de </w:t>
-      </w:r>
-      <w:proofErr w:type="spellStart"/>
-      <w:r>
-        <w:rPr>
-          <w:rFonts w:ascii="Arial" w:hAnsi="Arial" w:cs="Arial"/>
-          <w:sz w:val="24"/>
-          <w:szCs w:val="24"/>
-        </w:rPr>
-        <w:t>ejecucion</w:t>
-      </w:r>
-      <w:proofErr w:type="spellEnd"/>
-      <w:r>
-        <w:rPr>
-          <w:rFonts w:ascii="Arial" w:hAnsi="Arial" w:cs="Arial"/>
-          <w:sz w:val="24"/>
-          <w:szCs w:val="24"/>
-        </w:rPr>
-        <w:t xml:space="preserve"> de aplicaciones: consiste en un gestor de aplicaciones y un conjunto de interfaces programables abiertas para facilitar la </w:t>
-      </w:r>
-      <w:proofErr w:type="spellStart"/>
-      <w:r>
-        <w:rPr>
-          <w:rFonts w:ascii="Arial" w:hAnsi="Arial" w:cs="Arial"/>
-          <w:sz w:val="24"/>
-          <w:szCs w:val="24"/>
-        </w:rPr>
-        <w:t>creacion</w:t>
-      </w:r>
-      <w:proofErr w:type="spellEnd"/>
-      <w:r>
-        <w:rPr>
-          <w:rFonts w:ascii="Arial" w:hAnsi="Arial" w:cs="Arial"/>
-          <w:sz w:val="24"/>
-          <w:szCs w:val="24"/>
-        </w:rPr>
-        <w:t xml:space="preserve"> de software.</w:t>
-      </w:r>
-    </w:p>
-    <w:p>
-      <w:pPr>
-        <w:spacing w:line="360" w:lineRule="auto"/>
-        <w:jc w:val="both"/>
-        <w:rPr>
-          <w:rFonts w:ascii="Arial" w:hAnsi="Arial" w:cs="Arial"/>
-          <w:sz w:val="24"/>
-          <w:szCs w:val="24"/>
-        </w:rPr>
-      </w:pPr>
-      <w:r>
-        <w:rPr>
-          <w:rFonts w:ascii="Arial" w:hAnsi="Arial" w:cs="Arial"/>
-          <w:sz w:val="24"/>
-          <w:szCs w:val="24"/>
-        </w:rPr>
-        <w:t xml:space="preserve">Interfaz de usuario: Facilita la </w:t>
-      </w:r>
-      <w:proofErr w:type="spellStart"/>
-      <w:r>
-        <w:rPr>
-          <w:rFonts w:ascii="Arial" w:hAnsi="Arial" w:cs="Arial"/>
-          <w:sz w:val="24"/>
-          <w:szCs w:val="24"/>
-        </w:rPr>
-        <w:t>interaccion</w:t>
-      </w:r>
-      <w:proofErr w:type="spellEnd"/>
-      <w:r>
-        <w:rPr>
-          <w:rFonts w:ascii="Arial" w:hAnsi="Arial" w:cs="Arial"/>
-          <w:sz w:val="24"/>
-          <w:szCs w:val="24"/>
-        </w:rPr>
-        <w:t xml:space="preserve"> con el usuario y el diseño de la </w:t>
-      </w:r>
-      <w:proofErr w:type="spellStart"/>
-      <w:r>
-        <w:rPr>
-          <w:rFonts w:ascii="Arial" w:hAnsi="Arial" w:cs="Arial"/>
-          <w:sz w:val="24"/>
-          <w:szCs w:val="24"/>
-        </w:rPr>
-        <w:t>presentacion</w:t>
-      </w:r>
-      <w:proofErr w:type="spellEnd"/>
-      <w:r>
-        <w:rPr>
-          <w:rFonts w:ascii="Arial" w:hAnsi="Arial" w:cs="Arial"/>
-          <w:sz w:val="24"/>
-          <w:szCs w:val="24"/>
-        </w:rPr>
-        <w:t xml:space="preserve"> visual de la </w:t>
-      </w:r>
-      <w:proofErr w:type="spellStart"/>
-      <w:r>
-        <w:rPr>
-          <w:rFonts w:ascii="Arial" w:hAnsi="Arial" w:cs="Arial"/>
-          <w:sz w:val="24"/>
-          <w:szCs w:val="24"/>
-        </w:rPr>
-        <w:t>aplicacion</w:t>
-      </w:r>
-      <w:proofErr w:type="spellEnd"/>
-      <w:r>
-        <w:rPr>
-          <w:rFonts w:ascii="Arial" w:hAnsi="Arial" w:cs="Arial"/>
-          <w:sz w:val="24"/>
-          <w:szCs w:val="24"/>
-        </w:rPr>
-        <w:t xml:space="preserve">. Los servicios que incluye son el de componentes </w:t>
-      </w:r>
-      <w:proofErr w:type="spellStart"/>
-      <w:r>
-        <w:rPr>
-          <w:rFonts w:ascii="Arial" w:hAnsi="Arial" w:cs="Arial"/>
-          <w:sz w:val="24"/>
-          <w:szCs w:val="24"/>
-        </w:rPr>
-        <w:t>graficos</w:t>
-      </w:r>
-      <w:proofErr w:type="spellEnd"/>
-      <w:r>
-        <w:rPr>
-          <w:rFonts w:ascii="Arial" w:hAnsi="Arial" w:cs="Arial"/>
-          <w:sz w:val="24"/>
-          <w:szCs w:val="24"/>
-        </w:rPr>
-        <w:t xml:space="preserve"> (botones, pantallas, </w:t>
-      </w:r>
-      <w:proofErr w:type="spellStart"/>
-      <w:r>
-        <w:rPr>
-          <w:rFonts w:ascii="Arial" w:hAnsi="Arial" w:cs="Arial"/>
-          <w:sz w:val="24"/>
-          <w:szCs w:val="24"/>
-        </w:rPr>
-        <w:t>listas</w:t>
-      </w:r>
-      <w:proofErr w:type="gramStart"/>
-      <w:r>
-        <w:rPr>
-          <w:rFonts w:ascii="Arial" w:hAnsi="Arial" w:cs="Arial"/>
-          <w:sz w:val="24"/>
-          <w:szCs w:val="24"/>
-        </w:rPr>
-        <w:t>,etc</w:t>
+        <w:t>listas,etc</w:t>
       </w:r>
       <w:proofErr w:type="spellEnd"/>
       <w:proofErr w:type="gramEnd"/>
@@ -4333,14 +4326,12 @@
         </w:rPr>
         <w:t xml:space="preserve"> </w:t>
       </w:r>
-      <w:proofErr w:type="gramStart"/>
       <w:r>
         <w:rPr>
           <w:rFonts w:ascii="Arial" w:hAnsi="Arial" w:cs="Arial"/>
         </w:rPr>
         <w:t>iOS</w:t>
       </w:r>
-      <w:proofErr w:type="gramEnd"/>
     </w:p>
     <w:p>
       <w:pPr>
@@ -4896,6 +4887,7 @@
       <w:r>
         <w:rPr>
           <w:noProof/>
+          <w:lang w:val="en-US" w:eastAsia="en-US"/>
         </w:rPr>
         <w:drawing>
           <wp:inline distT="0" distB="0" distL="0" distR="0">
@@ -5138,6 +5130,7 @@
       <w:r>
         <w:rPr>
           <w:noProof/>
+          <w:lang w:val="en-US" w:eastAsia="en-US"/>
         </w:rPr>
         <w:drawing>
           <wp:inline distT="0" distB="0" distL="0" distR="0">
@@ -7984,25 +7977,7 @@
           <w:sz w:val="27"/>
           <w:szCs w:val="27"/>
         </w:rPr>
-        <w:t xml:space="preserve">Una colección de pares de nombre/valor. En varios lenguajes esto es </w:t>
-      </w:r>
-      <w:proofErr w:type="gramStart"/>
-      <w:r>
-        <w:rPr>
-          <w:color w:val="000000"/>
-          <w:sz w:val="27"/>
-          <w:szCs w:val="27"/>
-        </w:rPr>
-        <w:t>conocido</w:t>
-      </w:r>
-      <w:proofErr w:type="gramEnd"/>
-      <w:r>
-        <w:rPr>
-          <w:color w:val="000000"/>
-          <w:sz w:val="27"/>
-          <w:szCs w:val="27"/>
-        </w:rPr>
-        <w:t xml:space="preserve"> como un </w:t>
+        <w:t>Una colección de pares de nombre/valor. En varios lenguajes esto es conocido como un </w:t>
       </w:r>
       <w:r>
         <w:rPr>
@@ -8179,6 +8154,7 @@
       <w:r>
         <w:rPr>
           <w:noProof/>
+          <w:lang w:val="en-US" w:eastAsia="en-US"/>
         </w:rPr>
         <w:drawing>
           <wp:inline distT="0" distB="0" distL="0" distR="0">
@@ -8789,15 +8765,7 @@
         <w:jc w:val="both"/>
       </w:pPr>
       <w:r>
-        <w:t xml:space="preserve">Principio 10: La simplicidad, o el arte de maximizar la cantidad de trabajo no realizado, </w:t>
-      </w:r>
-      <w:proofErr w:type="gramStart"/>
-      <w:r>
-        <w:t>es</w:t>
-      </w:r>
-      <w:proofErr w:type="gramEnd"/>
-      <w:r>
-        <w:t xml:space="preserve"> esencial.</w:t>
+        <w:t>Principio 10: La simplicidad, o el arte de maximizar la cantidad de trabajo no realizado, es esencial.</w:t>
       </w:r>
     </w:p>
     <w:p>
@@ -8974,13 +8942,8 @@
       <w:proofErr w:type="spellEnd"/>
     </w:p>
     <w:p>
-      <w:proofErr w:type="gramStart"/>
-      <w:r>
-        <w:t>proceso</w:t>
-      </w:r>
-      <w:proofErr w:type="gramEnd"/>
-      <w:r>
-        <w:t xml:space="preserve"> en el que se aplican de manera regular un conjunto de buenas prácticas para trabajar colaborativamente, en equipo, y obtener el mejor resultado posible de un proyecto. Estas prácticas se apoyan unas a otras y su selección tiene origen en un estudio de la manera de trabajar de equipos altamente productivos.</w:t>
+      <w:r>
+        <w:t>proceso en el que se aplican de manera regular un conjunto de buenas prácticas para trabajar colaborativamente, en equipo, y obtener el mejor resultado posible de un proyecto. Estas prácticas se apoyan unas a otras y su selección tiene origen en un estudio de la manera de trabajar de equipos altamente productivos.</w:t>
       </w:r>
     </w:p>
     <w:p>
@@ -9134,15 +9097,7 @@
         </w:rPr>
       </w:pPr>
       <w:r>
-        <w:t xml:space="preserve">Volver Los diagramas de clases </w:t>
-      </w:r>
-      <w:proofErr w:type="gramStart"/>
-      <w:r>
-        <w:t>describen</w:t>
-      </w:r>
-      <w:proofErr w:type="gramEnd"/>
-      <w:r>
-        <w:t xml:space="preserve"> la estructura estática de un sistema. Las cosas que existen y que nos rodean se agrupan naturalmente en categorías. Una clase es una categoría o grupo de cosas que tienen atributos (propiedades) y acciones similares. Un ejemplo puede ser la clase Aviones que tiene atributos como el modelo de avión, la cantidad de motores, la velocidad de crucero y la capacidad de carga útil. Entre las acciones de las cosas de esta clase se encuentran: acelerar, elevarse, girar, descender, desacelerar.</w:t>
+        <w:t>Volver Los diagramas de clases describen la estructura estática de un sistema. Las cosas que existen y que nos rodean se agrupan naturalmente en categorías. Una clase es una categoría o grupo de cosas que tienen atributos (propiedades) y acciones similares. Un ejemplo puede ser la clase Aviones que tiene atributos como el modelo de avión, la cantidad de motores, la velocidad de crucero y la capacidad de carga útil. Entre las acciones de las cosas de esta clase se encuentran: acelerar, elevarse, girar, descender, desacelerar.</w:t>
       </w:r>
     </w:p>
     <w:p>
@@ -9410,131 +9365,161 @@
           <w:szCs w:val="24"/>
         </w:rPr>
       </w:pPr>
+    </w:p>
+    <w:p>
+      <w:pPr>
+        <w:pStyle w:val="Prrafodelista"/>
+        <w:spacing w:line="360" w:lineRule="auto"/>
+        <w:ind w:left="525"/>
+        <w:jc w:val="both"/>
+        <w:rPr>
+          <w:sz w:val="24"/>
+          <w:szCs w:val="24"/>
+        </w:rPr>
+      </w:pPr>
+    </w:p>
+    <w:p>
+      <w:pPr>
+        <w:pStyle w:val="Prrafodelista"/>
+        <w:spacing w:line="360" w:lineRule="auto"/>
+        <w:ind w:left="525"/>
+        <w:jc w:val="both"/>
+        <w:rPr>
+          <w:rFonts w:ascii="Arial" w:hAnsi="Arial" w:cs="Arial"/>
+          <w:sz w:val="24"/>
+          <w:szCs w:val="24"/>
+        </w:rPr>
+      </w:pPr>
+      <w:r>
+        <w:rPr>
+          <w:rFonts w:ascii="Arial" w:hAnsi="Arial" w:cs="Arial"/>
+          <w:sz w:val="24"/>
+          <w:szCs w:val="24"/>
+        </w:rPr>
+        <w:t>Diagrama de actividades</w:t>
+      </w:r>
+    </w:p>
+    <w:p>
+      <w:pPr>
+        <w:pStyle w:val="Prrafodelista"/>
+        <w:spacing w:line="360" w:lineRule="auto"/>
+        <w:ind w:left="525"/>
+        <w:jc w:val="both"/>
+        <w:rPr>
+          <w:sz w:val="24"/>
+          <w:szCs w:val="24"/>
+        </w:rPr>
+      </w:pPr>
+      <w:r>
+        <w:rPr>
+          <w:sz w:val="24"/>
+          <w:szCs w:val="24"/>
+        </w:rPr>
+        <w:t>Diagrama de casos de uso</w:t>
+      </w:r>
+    </w:p>
+    <w:p>
+      <w:pPr>
+        <w:pStyle w:val="Prrafodelista"/>
+        <w:spacing w:line="360" w:lineRule="auto"/>
+        <w:ind w:left="525"/>
+        <w:jc w:val="both"/>
+        <w:rPr>
+          <w:rFonts w:ascii="Arial" w:hAnsi="Arial" w:cs="Arial"/>
+          <w:sz w:val="24"/>
+          <w:szCs w:val="24"/>
+        </w:rPr>
+      </w:pPr>
+      <w:proofErr w:type="spellStart"/>
+      <w:r>
+        <w:t>Trello</w:t>
+      </w:r>
+      <w:proofErr w:type="spellEnd"/>
+    </w:p>
+    <w:p>
+      <w:pPr>
+        <w:rPr>
+          <w:color w:val="0D0D0D" w:themeColor="text1" w:themeTint="F2"/>
+        </w:rPr>
+      </w:pPr>
+      <w:r>
+        <w:rPr>
+          <w:color w:val="0D0D0D" w:themeColor="text1" w:themeTint="F2"/>
+          <w:highlight w:val="yellow"/>
+        </w:rPr>
+        <w:t>De aquí para delante explicamos todos los servicios que se utilizaron así como herramientas</w:t>
+      </w:r>
+    </w:p>
+    <w:p>
+      <w:pPr>
+        <w:spacing w:line="360" w:lineRule="auto"/>
+        <w:jc w:val="both"/>
+        <w:rPr>
+          <w:rFonts w:ascii="Arial" w:hAnsi="Arial" w:cs="Arial"/>
+          <w:sz w:val="24"/>
+          <w:szCs w:val="24"/>
+        </w:rPr>
+      </w:pPr>
+      <w:proofErr w:type="spellStart"/>
+      <w:r>
+        <w:rPr>
+          <w:rFonts w:ascii="Arial" w:hAnsi="Arial" w:cs="Arial"/>
+          <w:sz w:val="24"/>
+          <w:szCs w:val="24"/>
+          <w:highlight w:val="yellow"/>
+        </w:rPr>
+        <w:t>Minimo</w:t>
+      </w:r>
+      <w:proofErr w:type="spellEnd"/>
+      <w:r>
+        <w:rPr>
+          <w:rFonts w:ascii="Arial" w:hAnsi="Arial" w:cs="Arial"/>
+          <w:sz w:val="24"/>
+          <w:szCs w:val="24"/>
+          <w:highlight w:val="yellow"/>
+        </w:rPr>
+        <w:t xml:space="preserve"> 15 paginas</w:t>
+      </w:r>
+      <w:r>
+        <w:rPr>
+          <w:rFonts w:ascii="Arial" w:hAnsi="Arial" w:cs="Arial"/>
+          <w:sz w:val="24"/>
+          <w:szCs w:val="24"/>
+        </w:rPr>
+        <w:t xml:space="preserve"> </w:t>
+      </w:r>
+    </w:p>
+    <w:p>
+      <w:pPr>
+        <w:spacing w:line="360" w:lineRule="auto"/>
+        <w:jc w:val="both"/>
+        <w:rPr>
+          <w:rFonts w:ascii="Arial" w:hAnsi="Arial" w:cs="Arial"/>
+          <w:sz w:val="24"/>
+          <w:szCs w:val="24"/>
+        </w:rPr>
+      </w:pPr>
+    </w:p>
+    <w:p>
+      <w:pPr>
+        <w:spacing w:line="360" w:lineRule="auto"/>
+        <w:jc w:val="both"/>
+        <w:rPr>
+          <w:rFonts w:ascii="Arial" w:hAnsi="Arial" w:cs="Arial"/>
+          <w:sz w:val="24"/>
+          <w:szCs w:val="24"/>
+        </w:rPr>
+      </w:pPr>
+      <w:r>
+        <w:rPr>
+          <w:rFonts w:ascii="Arial" w:hAnsi="Arial" w:cs="Arial"/>
+          <w:sz w:val="24"/>
+          <w:szCs w:val="24"/>
+        </w:rPr>
+        <w:t>O menons</w:t>
+      </w:r>
       <w:bookmarkStart w:id="60" w:name="_GoBack"/>
       <w:bookmarkEnd w:id="60"/>
-    </w:p>
-    <w:p>
-      <w:pPr>
-        <w:pStyle w:val="Prrafodelista"/>
-        <w:spacing w:line="360" w:lineRule="auto"/>
-        <w:ind w:left="525"/>
-        <w:jc w:val="both"/>
-        <w:rPr>
-          <w:sz w:val="24"/>
-          <w:szCs w:val="24"/>
-        </w:rPr>
-      </w:pPr>
-    </w:p>
-    <w:p>
-      <w:pPr>
-        <w:pStyle w:val="Prrafodelista"/>
-        <w:spacing w:line="360" w:lineRule="auto"/>
-        <w:ind w:left="525"/>
-        <w:jc w:val="both"/>
-        <w:rPr>
-          <w:rFonts w:ascii="Arial" w:hAnsi="Arial" w:cs="Arial"/>
-          <w:sz w:val="24"/>
-          <w:szCs w:val="24"/>
-        </w:rPr>
-      </w:pPr>
-      <w:r>
-        <w:rPr>
-          <w:rFonts w:ascii="Arial" w:hAnsi="Arial" w:cs="Arial"/>
-          <w:sz w:val="24"/>
-          <w:szCs w:val="24"/>
-        </w:rPr>
-        <w:t>Diagrama de actividades</w:t>
-      </w:r>
-    </w:p>
-    <w:p>
-      <w:pPr>
-        <w:pStyle w:val="Prrafodelista"/>
-        <w:spacing w:line="360" w:lineRule="auto"/>
-        <w:ind w:left="525"/>
-        <w:jc w:val="both"/>
-        <w:rPr>
-          <w:sz w:val="24"/>
-          <w:szCs w:val="24"/>
-        </w:rPr>
-      </w:pPr>
-      <w:r>
-        <w:rPr>
-          <w:sz w:val="24"/>
-          <w:szCs w:val="24"/>
-        </w:rPr>
-        <w:t>Diagrama de casos de uso</w:t>
-      </w:r>
-    </w:p>
-    <w:p>
-      <w:pPr>
-        <w:pStyle w:val="Prrafodelista"/>
-        <w:spacing w:line="360" w:lineRule="auto"/>
-        <w:ind w:left="525"/>
-        <w:jc w:val="both"/>
-        <w:rPr>
-          <w:rFonts w:ascii="Arial" w:hAnsi="Arial" w:cs="Arial"/>
-          <w:sz w:val="24"/>
-          <w:szCs w:val="24"/>
-        </w:rPr>
-      </w:pPr>
-      <w:proofErr w:type="spellStart"/>
-      <w:r>
-        <w:t>Trello</w:t>
-      </w:r>
-      <w:proofErr w:type="spellEnd"/>
-    </w:p>
-    <w:p>
-      <w:pPr>
-        <w:rPr>
-          <w:color w:val="0D0D0D" w:themeColor="text1" w:themeTint="F2"/>
-        </w:rPr>
-      </w:pPr>
-      <w:r>
-        <w:rPr>
-          <w:color w:val="0D0D0D" w:themeColor="text1" w:themeTint="F2"/>
-          <w:highlight w:val="yellow"/>
-        </w:rPr>
-        <w:t>De aquí para delante explicamos todos los servicios que se utilizaron así como herramientas</w:t>
-      </w:r>
-    </w:p>
-    <w:p>
-      <w:pPr>
-        <w:spacing w:line="360" w:lineRule="auto"/>
-        <w:jc w:val="both"/>
-        <w:rPr>
-          <w:rFonts w:ascii="Arial" w:hAnsi="Arial" w:cs="Arial"/>
-          <w:sz w:val="24"/>
-          <w:szCs w:val="24"/>
-        </w:rPr>
-      </w:pPr>
-      <w:proofErr w:type="spellStart"/>
-      <w:r>
-        <w:rPr>
-          <w:rFonts w:ascii="Arial" w:hAnsi="Arial" w:cs="Arial"/>
-          <w:sz w:val="24"/>
-          <w:szCs w:val="24"/>
-          <w:highlight w:val="yellow"/>
-        </w:rPr>
-        <w:t>Minimo</w:t>
-      </w:r>
-      <w:proofErr w:type="spellEnd"/>
-      <w:r>
-        <w:rPr>
-          <w:rFonts w:ascii="Arial" w:hAnsi="Arial" w:cs="Arial"/>
-          <w:sz w:val="24"/>
-          <w:szCs w:val="24"/>
-          <w:highlight w:val="yellow"/>
-        </w:rPr>
-        <w:t xml:space="preserve"> 15 paginas</w:t>
-      </w:r>
-      <w:r>
-        <w:rPr>
-          <w:rFonts w:ascii="Arial" w:hAnsi="Arial" w:cs="Arial"/>
-          <w:sz w:val="24"/>
-          <w:szCs w:val="24"/>
-        </w:rPr>
-        <w:t xml:space="preserve"> </w:t>
-      </w:r>
     </w:p>
     <w:sectPr>
       <w:type w:val="continuous"/>
@@ -9548,7 +9533,7 @@
 </file>
 
 <file path=word/numbering.xml><?xml version="1.0" encoding="utf-8"?>
-<w:numbering xmlns:wpc="http://schemas.microsoft.com/office/word/2010/wordprocessingCanvas" xmlns:mc="http://schemas.openxmlformats.org/markup-compatibility/2006" xmlns:o="urn:schemas-microsoft-com:office:office" xmlns:r="http://schemas.openxmlformats.org/officeDocument/2006/relationships" xmlns:m="http://schemas.openxmlformats.org/officeDocument/2006/math" xmlns:v="urn:schemas-microsoft-com:vml" xmlns:wp14="http://schemas.microsoft.com/office/word/2010/wordprocessingDrawing" xmlns:wp="http://schemas.openxmlformats.org/drawingml/2006/wordprocessingDrawing" xmlns:w10="urn:schemas-microsoft-com:office:word" xmlns:w="http://schemas.openxmlformats.org/wordprocessingml/2006/main" xmlns:w14="http://schemas.microsoft.com/office/word/2010/wordml" xmlns:w15="http://schemas.microsoft.com/office/word/2012/wordml" xmlns:wpg="http://schemas.microsoft.com/office/word/2010/wordprocessingGroup" xmlns:wpi="http://schemas.microsoft.com/office/word/2010/wordprocessingInk" xmlns:wne="http://schemas.microsoft.com/office/word/2006/wordml" xmlns:wps="http://schemas.microsoft.com/office/word/2010/wordprocessingShape" mc:Ignorable="w14 w15 wp14">
+<w:numbering xmlns:wpc="http://schemas.microsoft.com/office/word/2010/wordprocessingCanvas" xmlns:cx="http://schemas.microsoft.com/office/drawing/2014/chartex" xmlns:mc="http://schemas.openxmlformats.org/markup-compatibility/2006" xmlns:o="urn:schemas-microsoft-com:office:office" xmlns:r="http://schemas.openxmlformats.org/officeDocument/2006/relationships" xmlns:m="http://schemas.openxmlformats.org/officeDocument/2006/math" xmlns:v="urn:schemas-microsoft-com:vml" xmlns:wp14="http://schemas.microsoft.com/office/word/2010/wordprocessingDrawing" xmlns:wp="http://schemas.openxmlformats.org/drawingml/2006/wordprocessingDrawing" xmlns:w10="urn:schemas-microsoft-com:office:word" xmlns:w="http://schemas.openxmlformats.org/wordprocessingml/2006/main" xmlns:w14="http://schemas.microsoft.com/office/word/2010/wordml" xmlns:w15="http://schemas.microsoft.com/office/word/2012/wordml" xmlns:w16se="http://schemas.microsoft.com/office/word/2015/wordml/symex" xmlns:wpg="http://schemas.microsoft.com/office/word/2010/wordprocessingGroup" xmlns:wpi="http://schemas.microsoft.com/office/word/2010/wordprocessingInk" xmlns:wne="http://schemas.microsoft.com/office/word/2006/wordml" xmlns:wps="http://schemas.microsoft.com/office/word/2010/wordprocessingShape" mc:Ignorable="w14 w15 w16se wp14">
   <w:abstractNum w:abstractNumId="0" w15:restartNumberingAfterBreak="0">
     <w:nsid w:val="05264366"/>
     <w:multiLevelType w:val="hybridMultilevel"/>
@@ -10709,7 +10694,7 @@
 </file>
 
 <file path=word/styles.xml><?xml version="1.0" encoding="utf-8"?>
-<w:styles xmlns:mc="http://schemas.openxmlformats.org/markup-compatibility/2006" xmlns:r="http://schemas.openxmlformats.org/officeDocument/2006/relationships" xmlns:w="http://schemas.openxmlformats.org/wordprocessingml/2006/main" xmlns:w14="http://schemas.microsoft.com/office/word/2010/wordml" xmlns:w15="http://schemas.microsoft.com/office/word/2012/wordml" mc:Ignorable="w14 w15">
+<w:styles xmlns:mc="http://schemas.openxmlformats.org/markup-compatibility/2006" xmlns:r="http://schemas.openxmlformats.org/officeDocument/2006/relationships" xmlns:w="http://schemas.openxmlformats.org/wordprocessingml/2006/main" xmlns:w14="http://schemas.microsoft.com/office/word/2010/wordml" xmlns:w15="http://schemas.microsoft.com/office/word/2012/wordml" xmlns:w16se="http://schemas.microsoft.com/office/word/2015/wordml/symex" mc:Ignorable="w14 w15 w16se">
   <w:docDefaults>
     <w:rPrDefault>
       <w:rPr>
@@ -11216,7 +11201,7 @@
       <w:lang w:eastAsia="es-MX"/>
     </w:rPr>
   </w:style>
-  <w:style w:type="paragraph" w:styleId="TtulodeTDC">
+  <w:style w:type="paragraph" w:styleId="TtuloTDC">
     <w:name w:val="TOC Heading"/>
     <w:basedOn w:val="Ttulo1"/>
     <w:next w:val="Normal"/>
@@ -11789,7 +11774,7 @@
 </file>
 
 <file path=customXml/itemProps1.xml><?xml version="1.0" encoding="utf-8"?>
-<ds:datastoreItem xmlns:ds="http://schemas.openxmlformats.org/officeDocument/2006/customXml" ds:itemID="{7F66DF8C-093C-484A-B623-13E989EAE7FA}">
+<ds:datastoreItem xmlns:ds="http://schemas.openxmlformats.org/officeDocument/2006/customXml" ds:itemID="{3BB5212C-DBD5-4FC0-BD9A-BF078DF290DA}">
   <ds:schemaRefs>
     <ds:schemaRef ds:uri="http://schemas.openxmlformats.org/officeDocument/2006/bibliography"/>
   </ds:schemaRefs>

</xml_diff>